<commit_message>
Agregado de alguno archivos y diplomas nuevos
</commit_message>
<xml_diff>
--- a/Cursos/Desarrollo backend con Python y Django/2- Intermedio/1- Curso de SQL y MySQL/Curso de SQL y MySQL.docx
+++ b/Cursos/Desarrollo backend con Python y Django/2- Intermedio/1- Curso de SQL y MySQL/Curso de SQL y MySQL.docx
@@ -2,6 +2,784 @@
 <file path=word/document.xml><?xml version="1.0" encoding="utf-8"?>
 <w:document xmlns:wpc="http://schemas.microsoft.com/office/word/2010/wordprocessingCanvas" xmlns:cx="http://schemas.microsoft.com/office/drawing/2014/chartex" xmlns:cx1="http://schemas.microsoft.com/office/drawing/2015/9/8/chartex" xmlns:cx2="http://schemas.microsoft.com/office/drawing/2015/10/21/chartex" xmlns:cx3="http://schemas.microsoft.com/office/drawing/2016/5/9/chartex" xmlns:cx4="http://schemas.microsoft.com/office/drawing/2016/5/10/chartex" xmlns:cx5="http://schemas.microsoft.com/office/drawing/2016/5/11/chartex" xmlns:cx6="http://schemas.microsoft.com/office/drawing/2016/5/12/chartex" xmlns:cx7="http://schemas.microsoft.com/office/drawing/2016/5/13/chartex" xmlns:cx8="http://schemas.microsoft.com/office/drawing/2016/5/14/chartex" xmlns:mc="http://schemas.openxmlformats.org/markup-compatibility/2006" xmlns:aink="http://schemas.microsoft.com/office/drawing/2016/ink" xmlns:am3d="http://schemas.microsoft.com/office/drawing/2017/model3d" xmlns:o="urn:schemas-microsoft-com:office:office" xmlns:r="http://schemas.openxmlformats.org/officeDocument/2006/relationships" xmlns:m="http://schemas.openxmlformats.org/officeDocument/2006/math" xmlns:v="urn:schemas-microsoft-com:vml" xmlns:wp14="http://schemas.microsoft.com/office/word/2010/wordprocessingDrawing" xmlns:wp="http://schemas.openxmlformats.org/drawingml/2006/wordprocessingDrawing" xmlns:w10="urn:schemas-microsoft-com:office:word" xmlns:w="http://schemas.openxmlformats.org/wordprocessingml/2006/main" xmlns:w14="http://schemas.microsoft.com/office/word/2010/wordml" xmlns:w15="http://schemas.microsoft.com/office/word/2012/wordml" xmlns:w16cex="http://schemas.microsoft.com/office/word/2018/wordml/cex" xmlns:w16cid="http://schemas.microsoft.com/office/word/2016/wordml/cid" xmlns:w16="http://schemas.microsoft.com/office/word/2018/wordml" xmlns:w16se="http://schemas.microsoft.com/office/word/2015/wordml/symex" xmlns:wpg="http://schemas.microsoft.com/office/word/2010/wordprocessingGroup" xmlns:wpi="http://schemas.microsoft.com/office/word/2010/wordprocessingInk" xmlns:wne="http://schemas.microsoft.com/office/word/2006/wordml" xmlns:wps="http://schemas.microsoft.com/office/word/2010/wordprocessingShape" mc:Ignorable="w14 w15 w16se w16cid w16 w16cex wp14">
   <w:body>
+    <w:sdt>
+      <w:sdtPr>
+        <w:id w:val="-1047834680"/>
+        <w:docPartObj>
+          <w:docPartGallery w:val="Table of Contents"/>
+          <w:docPartUnique/>
+        </w:docPartObj>
+      </w:sdtPr>
+      <w:sdtEndPr>
+        <w:rPr>
+          <w:rFonts w:asciiTheme="minorHAnsi" w:eastAsiaTheme="minorHAnsi" w:hAnsiTheme="minorHAnsi" w:cstheme="minorBidi"/>
+          <w:b/>
+          <w:bCs/>
+          <w:noProof/>
+          <w:color w:val="auto"/>
+          <w:sz w:val="22"/>
+          <w:szCs w:val="22"/>
+          <w:lang w:val="es-AR"/>
+        </w:rPr>
+      </w:sdtEndPr>
+      <w:sdtContent>
+        <w:p>
+          <w:pPr>
+            <w:pStyle w:val="TtuloTDC"/>
+          </w:pPr>
+          <w:r>
+            <w:t>Contents</w:t>
+          </w:r>
+        </w:p>
+        <w:p>
+          <w:pPr>
+            <w:pStyle w:val="TDC1"/>
+            <w:tabs>
+              <w:tab w:val="right" w:leader="dot" w:pos="15388"/>
+            </w:tabs>
+            <w:rPr>
+              <w:noProof/>
+            </w:rPr>
+          </w:pPr>
+          <w:r>
+            <w:fldChar w:fldCharType="begin"/>
+          </w:r>
+          <w:r>
+            <w:instrText xml:space="preserve"> TOC \o "1-3" \h \z \u </w:instrText>
+          </w:r>
+          <w:r>
+            <w:fldChar w:fldCharType="separate"/>
+          </w:r>
+          <w:hyperlink w:anchor="_Toc66969493" w:history="1">
+            <w:r>
+              <w:rPr>
+                <w:rStyle w:val="Hipervnculo"/>
+                <w:b/>
+                <w:bCs/>
+                <w:noProof/>
+              </w:rPr>
+              <w:t>Tipos de JOIN</w:t>
+            </w:r>
+            <w:r>
+              <w:rPr>
+                <w:noProof/>
+                <w:webHidden/>
+              </w:rPr>
+              <w:tab/>
+            </w:r>
+            <w:r>
+              <w:rPr>
+                <w:noProof/>
+                <w:webHidden/>
+              </w:rPr>
+              <w:fldChar w:fldCharType="begin"/>
+            </w:r>
+            <w:r>
+              <w:rPr>
+                <w:noProof/>
+                <w:webHidden/>
+              </w:rPr>
+              <w:instrText xml:space="preserve"> PAGEREF _Toc66969493 \h </w:instrText>
+            </w:r>
+            <w:r>
+              <w:rPr>
+                <w:noProof/>
+                <w:webHidden/>
+              </w:rPr>
+            </w:r>
+            <w:r>
+              <w:rPr>
+                <w:noProof/>
+                <w:webHidden/>
+              </w:rPr>
+              <w:fldChar w:fldCharType="separate"/>
+            </w:r>
+            <w:r>
+              <w:rPr>
+                <w:noProof/>
+                <w:webHidden/>
+              </w:rPr>
+              <w:t>1</w:t>
+            </w:r>
+            <w:r>
+              <w:rPr>
+                <w:noProof/>
+                <w:webHidden/>
+              </w:rPr>
+              <w:fldChar w:fldCharType="end"/>
+            </w:r>
+          </w:hyperlink>
+        </w:p>
+        <w:p>
+          <w:pPr>
+            <w:pStyle w:val="TDC2"/>
+            <w:tabs>
+              <w:tab w:val="left" w:pos="660"/>
+              <w:tab w:val="right" w:leader="dot" w:pos="15388"/>
+            </w:tabs>
+            <w:rPr>
+              <w:noProof/>
+            </w:rPr>
+          </w:pPr>
+          <w:hyperlink w:anchor="_Toc66969494" w:history="1">
+            <w:r>
+              <w:rPr>
+                <w:rStyle w:val="Hipervnculo"/>
+                <w:noProof/>
+              </w:rPr>
+              <w:t>1.</w:t>
+            </w:r>
+            <w:r>
+              <w:rPr>
+                <w:noProof/>
+              </w:rPr>
+              <w:tab/>
+            </w:r>
+            <w:r>
+              <w:rPr>
+                <w:rStyle w:val="Hipervnculo"/>
+                <w:b/>
+                <w:bCs/>
+                <w:noProof/>
+              </w:rPr>
+              <w:t>Inner Join</w:t>
+            </w:r>
+            <w:r>
+              <w:rPr>
+                <w:noProof/>
+                <w:webHidden/>
+              </w:rPr>
+              <w:tab/>
+            </w:r>
+            <w:r>
+              <w:rPr>
+                <w:noProof/>
+                <w:webHidden/>
+              </w:rPr>
+              <w:fldChar w:fldCharType="begin"/>
+            </w:r>
+            <w:r>
+              <w:rPr>
+                <w:noProof/>
+                <w:webHidden/>
+              </w:rPr>
+              <w:instrText xml:space="preserve"> PAGEREF _Toc66969494 \h </w:instrText>
+            </w:r>
+            <w:r>
+              <w:rPr>
+                <w:noProof/>
+                <w:webHidden/>
+              </w:rPr>
+            </w:r>
+            <w:r>
+              <w:rPr>
+                <w:noProof/>
+                <w:webHidden/>
+              </w:rPr>
+              <w:fldChar w:fldCharType="separate"/>
+            </w:r>
+            <w:r>
+              <w:rPr>
+                <w:noProof/>
+                <w:webHidden/>
+              </w:rPr>
+              <w:t>1</w:t>
+            </w:r>
+            <w:r>
+              <w:rPr>
+                <w:noProof/>
+                <w:webHidden/>
+              </w:rPr>
+              <w:fldChar w:fldCharType="end"/>
+            </w:r>
+          </w:hyperlink>
+        </w:p>
+        <w:p>
+          <w:pPr>
+            <w:pStyle w:val="TDC2"/>
+            <w:tabs>
+              <w:tab w:val="left" w:pos="660"/>
+              <w:tab w:val="right" w:leader="dot" w:pos="15388"/>
+            </w:tabs>
+            <w:rPr>
+              <w:noProof/>
+            </w:rPr>
+          </w:pPr>
+          <w:hyperlink w:anchor="_Toc66969495" w:history="1">
+            <w:r>
+              <w:rPr>
+                <w:rStyle w:val="Hipervnculo"/>
+                <w:noProof/>
+              </w:rPr>
+              <w:t>2.</w:t>
+            </w:r>
+            <w:r>
+              <w:rPr>
+                <w:noProof/>
+              </w:rPr>
+              <w:tab/>
+            </w:r>
+            <w:r>
+              <w:rPr>
+                <w:rStyle w:val="Hipervnculo"/>
+                <w:b/>
+                <w:bCs/>
+                <w:noProof/>
+              </w:rPr>
+              <w:t>Left Join</w:t>
+            </w:r>
+            <w:r>
+              <w:rPr>
+                <w:noProof/>
+                <w:webHidden/>
+              </w:rPr>
+              <w:tab/>
+            </w:r>
+            <w:r>
+              <w:rPr>
+                <w:noProof/>
+                <w:webHidden/>
+              </w:rPr>
+              <w:fldChar w:fldCharType="begin"/>
+            </w:r>
+            <w:r>
+              <w:rPr>
+                <w:noProof/>
+                <w:webHidden/>
+              </w:rPr>
+              <w:instrText xml:space="preserve"> PAGEREF _Toc66969495 \h </w:instrText>
+            </w:r>
+            <w:r>
+              <w:rPr>
+                <w:noProof/>
+                <w:webHidden/>
+              </w:rPr>
+            </w:r>
+            <w:r>
+              <w:rPr>
+                <w:noProof/>
+                <w:webHidden/>
+              </w:rPr>
+              <w:fldChar w:fldCharType="separate"/>
+            </w:r>
+            <w:r>
+              <w:rPr>
+                <w:noProof/>
+                <w:webHidden/>
+              </w:rPr>
+              <w:t>2</w:t>
+            </w:r>
+            <w:r>
+              <w:rPr>
+                <w:noProof/>
+                <w:webHidden/>
+              </w:rPr>
+              <w:fldChar w:fldCharType="end"/>
+            </w:r>
+          </w:hyperlink>
+        </w:p>
+        <w:p>
+          <w:pPr>
+            <w:pStyle w:val="TDC2"/>
+            <w:tabs>
+              <w:tab w:val="left" w:pos="660"/>
+              <w:tab w:val="right" w:leader="dot" w:pos="15388"/>
+            </w:tabs>
+            <w:rPr>
+              <w:noProof/>
+            </w:rPr>
+          </w:pPr>
+          <w:hyperlink w:anchor="_Toc66969496" w:history="1">
+            <w:r>
+              <w:rPr>
+                <w:rStyle w:val="Hipervnculo"/>
+                <w:noProof/>
+              </w:rPr>
+              <w:t>3.</w:t>
+            </w:r>
+            <w:r>
+              <w:rPr>
+                <w:noProof/>
+              </w:rPr>
+              <w:tab/>
+            </w:r>
+            <w:r>
+              <w:rPr>
+                <w:rStyle w:val="Hipervnculo"/>
+                <w:b/>
+                <w:bCs/>
+                <w:noProof/>
+              </w:rPr>
+              <w:t>Right Join</w:t>
+            </w:r>
+            <w:r>
+              <w:rPr>
+                <w:noProof/>
+                <w:webHidden/>
+              </w:rPr>
+              <w:tab/>
+            </w:r>
+            <w:r>
+              <w:rPr>
+                <w:noProof/>
+                <w:webHidden/>
+              </w:rPr>
+              <w:fldChar w:fldCharType="begin"/>
+            </w:r>
+            <w:r>
+              <w:rPr>
+                <w:noProof/>
+                <w:webHidden/>
+              </w:rPr>
+              <w:instrText xml:space="preserve"> PAGEREF _Toc66969496 \h </w:instrText>
+            </w:r>
+            <w:r>
+              <w:rPr>
+                <w:noProof/>
+                <w:webHidden/>
+              </w:rPr>
+            </w:r>
+            <w:r>
+              <w:rPr>
+                <w:noProof/>
+                <w:webHidden/>
+              </w:rPr>
+              <w:fldChar w:fldCharType="separate"/>
+            </w:r>
+            <w:r>
+              <w:rPr>
+                <w:noProof/>
+                <w:webHidden/>
+              </w:rPr>
+              <w:t>3</w:t>
+            </w:r>
+            <w:r>
+              <w:rPr>
+                <w:noProof/>
+                <w:webHidden/>
+              </w:rPr>
+              <w:fldChar w:fldCharType="end"/>
+            </w:r>
+          </w:hyperlink>
+        </w:p>
+        <w:p>
+          <w:pPr>
+            <w:pStyle w:val="TDC2"/>
+            <w:tabs>
+              <w:tab w:val="left" w:pos="660"/>
+              <w:tab w:val="right" w:leader="dot" w:pos="15388"/>
+            </w:tabs>
+            <w:rPr>
+              <w:noProof/>
+            </w:rPr>
+          </w:pPr>
+          <w:hyperlink w:anchor="_Toc66969497" w:history="1">
+            <w:r>
+              <w:rPr>
+                <w:rStyle w:val="Hipervnculo"/>
+                <w:noProof/>
+              </w:rPr>
+              <w:t>4.</w:t>
+            </w:r>
+            <w:r>
+              <w:rPr>
+                <w:noProof/>
+              </w:rPr>
+              <w:tab/>
+            </w:r>
+            <w:r>
+              <w:rPr>
+                <w:rStyle w:val="Hipervnculo"/>
+                <w:b/>
+                <w:bCs/>
+                <w:noProof/>
+              </w:rPr>
+              <w:t>Outer Join</w:t>
+            </w:r>
+            <w:r>
+              <w:rPr>
+                <w:noProof/>
+                <w:webHidden/>
+              </w:rPr>
+              <w:tab/>
+            </w:r>
+            <w:r>
+              <w:rPr>
+                <w:noProof/>
+                <w:webHidden/>
+              </w:rPr>
+              <w:fldChar w:fldCharType="begin"/>
+            </w:r>
+            <w:r>
+              <w:rPr>
+                <w:noProof/>
+                <w:webHidden/>
+              </w:rPr>
+              <w:instrText xml:space="preserve"> PAGEREF _Toc66969497 \h </w:instrText>
+            </w:r>
+            <w:r>
+              <w:rPr>
+                <w:noProof/>
+                <w:webHidden/>
+              </w:rPr>
+            </w:r>
+            <w:r>
+              <w:rPr>
+                <w:noProof/>
+                <w:webHidden/>
+              </w:rPr>
+              <w:fldChar w:fldCharType="separate"/>
+            </w:r>
+            <w:r>
+              <w:rPr>
+                <w:noProof/>
+                <w:webHidden/>
+              </w:rPr>
+              <w:t>3</w:t>
+            </w:r>
+            <w:r>
+              <w:rPr>
+                <w:noProof/>
+                <w:webHidden/>
+              </w:rPr>
+              <w:fldChar w:fldCharType="end"/>
+            </w:r>
+          </w:hyperlink>
+        </w:p>
+        <w:p>
+          <w:pPr>
+            <w:pStyle w:val="TDC2"/>
+            <w:tabs>
+              <w:tab w:val="left" w:pos="660"/>
+              <w:tab w:val="right" w:leader="dot" w:pos="15388"/>
+            </w:tabs>
+            <w:rPr>
+              <w:noProof/>
+            </w:rPr>
+          </w:pPr>
+          <w:hyperlink w:anchor="_Toc66969498" w:history="1">
+            <w:r>
+              <w:rPr>
+                <w:rStyle w:val="Hipervnculo"/>
+                <w:noProof/>
+              </w:rPr>
+              <w:t>5.</w:t>
+            </w:r>
+            <w:r>
+              <w:rPr>
+                <w:noProof/>
+              </w:rPr>
+              <w:tab/>
+            </w:r>
+            <w:r>
+              <w:rPr>
+                <w:rStyle w:val="Hipervnculo"/>
+                <w:b/>
+                <w:bCs/>
+                <w:noProof/>
+              </w:rPr>
+              <w:t>Left excluding join</w:t>
+            </w:r>
+            <w:r>
+              <w:rPr>
+                <w:noProof/>
+                <w:webHidden/>
+              </w:rPr>
+              <w:tab/>
+            </w:r>
+            <w:r>
+              <w:rPr>
+                <w:noProof/>
+                <w:webHidden/>
+              </w:rPr>
+              <w:fldChar w:fldCharType="begin"/>
+            </w:r>
+            <w:r>
+              <w:rPr>
+                <w:noProof/>
+                <w:webHidden/>
+              </w:rPr>
+              <w:instrText xml:space="preserve"> PAGEREF _Toc66969498 \h </w:instrText>
+            </w:r>
+            <w:r>
+              <w:rPr>
+                <w:noProof/>
+                <w:webHidden/>
+              </w:rPr>
+            </w:r>
+            <w:r>
+              <w:rPr>
+                <w:noProof/>
+                <w:webHidden/>
+              </w:rPr>
+              <w:fldChar w:fldCharType="separate"/>
+            </w:r>
+            <w:r>
+              <w:rPr>
+                <w:noProof/>
+                <w:webHidden/>
+              </w:rPr>
+              <w:t>4</w:t>
+            </w:r>
+            <w:r>
+              <w:rPr>
+                <w:noProof/>
+                <w:webHidden/>
+              </w:rPr>
+              <w:fldChar w:fldCharType="end"/>
+            </w:r>
+          </w:hyperlink>
+        </w:p>
+        <w:p>
+          <w:pPr>
+            <w:pStyle w:val="TDC2"/>
+            <w:tabs>
+              <w:tab w:val="left" w:pos="660"/>
+              <w:tab w:val="right" w:leader="dot" w:pos="15388"/>
+            </w:tabs>
+            <w:rPr>
+              <w:noProof/>
+            </w:rPr>
+          </w:pPr>
+          <w:hyperlink w:anchor="_Toc66969499" w:history="1">
+            <w:r>
+              <w:rPr>
+                <w:rStyle w:val="Hipervnculo"/>
+                <w:noProof/>
+              </w:rPr>
+              <w:t>6.</w:t>
+            </w:r>
+            <w:r>
+              <w:rPr>
+                <w:noProof/>
+              </w:rPr>
+              <w:tab/>
+            </w:r>
+            <w:r>
+              <w:rPr>
+                <w:rStyle w:val="Hipervnculo"/>
+                <w:b/>
+                <w:bCs/>
+                <w:noProof/>
+              </w:rPr>
+              <w:t>Right Excluding join</w:t>
+            </w:r>
+            <w:r>
+              <w:rPr>
+                <w:noProof/>
+                <w:webHidden/>
+              </w:rPr>
+              <w:tab/>
+            </w:r>
+            <w:r>
+              <w:rPr>
+                <w:noProof/>
+                <w:webHidden/>
+              </w:rPr>
+              <w:fldChar w:fldCharType="begin"/>
+            </w:r>
+            <w:r>
+              <w:rPr>
+                <w:noProof/>
+                <w:webHidden/>
+              </w:rPr>
+              <w:instrText xml:space="preserve"> PAGEREF _Toc66969499 \h </w:instrText>
+            </w:r>
+            <w:r>
+              <w:rPr>
+                <w:noProof/>
+                <w:webHidden/>
+              </w:rPr>
+            </w:r>
+            <w:r>
+              <w:rPr>
+                <w:noProof/>
+                <w:webHidden/>
+              </w:rPr>
+              <w:fldChar w:fldCharType="separate"/>
+            </w:r>
+            <w:r>
+              <w:rPr>
+                <w:noProof/>
+                <w:webHidden/>
+              </w:rPr>
+              <w:t>5</w:t>
+            </w:r>
+            <w:r>
+              <w:rPr>
+                <w:noProof/>
+                <w:webHidden/>
+              </w:rPr>
+              <w:fldChar w:fldCharType="end"/>
+            </w:r>
+          </w:hyperlink>
+        </w:p>
+        <w:p>
+          <w:pPr>
+            <w:pStyle w:val="TDC2"/>
+            <w:tabs>
+              <w:tab w:val="left" w:pos="660"/>
+              <w:tab w:val="right" w:leader="dot" w:pos="15388"/>
+            </w:tabs>
+            <w:rPr>
+              <w:noProof/>
+            </w:rPr>
+          </w:pPr>
+          <w:hyperlink w:anchor="_Toc66969500" w:history="1">
+            <w:r>
+              <w:rPr>
+                <w:rStyle w:val="Hipervnculo"/>
+                <w:noProof/>
+              </w:rPr>
+              <w:t>7.</w:t>
+            </w:r>
+            <w:r>
+              <w:rPr>
+                <w:noProof/>
+              </w:rPr>
+              <w:tab/>
+            </w:r>
+            <w:r>
+              <w:rPr>
+                <w:rStyle w:val="Hipervnculo"/>
+                <w:b/>
+                <w:bCs/>
+                <w:noProof/>
+              </w:rPr>
+              <w:t>Outer excluding join</w:t>
+            </w:r>
+            <w:r>
+              <w:rPr>
+                <w:noProof/>
+                <w:webHidden/>
+              </w:rPr>
+              <w:tab/>
+            </w:r>
+            <w:r>
+              <w:rPr>
+                <w:noProof/>
+                <w:webHidden/>
+              </w:rPr>
+              <w:fldChar w:fldCharType="begin"/>
+            </w:r>
+            <w:r>
+              <w:rPr>
+                <w:noProof/>
+                <w:webHidden/>
+              </w:rPr>
+              <w:instrText xml:space="preserve"> PAGEREF _Toc66969500 \h </w:instrText>
+            </w:r>
+            <w:r>
+              <w:rPr>
+                <w:noProof/>
+                <w:webHidden/>
+              </w:rPr>
+            </w:r>
+            <w:r>
+              <w:rPr>
+                <w:noProof/>
+                <w:webHidden/>
+              </w:rPr>
+              <w:fldChar w:fldCharType="separate"/>
+            </w:r>
+            <w:r>
+              <w:rPr>
+                <w:noProof/>
+                <w:webHidden/>
+              </w:rPr>
+              <w:t>5</w:t>
+            </w:r>
+            <w:r>
+              <w:rPr>
+                <w:noProof/>
+                <w:webHidden/>
+              </w:rPr>
+              <w:fldChar w:fldCharType="end"/>
+            </w:r>
+          </w:hyperlink>
+        </w:p>
+        <w:p>
+          <w:pPr>
+            <w:pStyle w:val="TDC1"/>
+            <w:tabs>
+              <w:tab w:val="right" w:leader="dot" w:pos="15388"/>
+            </w:tabs>
+            <w:rPr>
+              <w:noProof/>
+            </w:rPr>
+          </w:pPr>
+          <w:hyperlink w:anchor="_Toc66969501" w:history="1">
+            <w:r>
+              <w:rPr>
+                <w:rStyle w:val="Hipervnculo"/>
+                <w:b/>
+                <w:bCs/>
+                <w:noProof/>
+              </w:rPr>
+              <w:t>Algunos comandos</w:t>
+            </w:r>
+            <w:r>
+              <w:rPr>
+                <w:noProof/>
+                <w:webHidden/>
+              </w:rPr>
+              <w:tab/>
+            </w:r>
+            <w:r>
+              <w:rPr>
+                <w:noProof/>
+                <w:webHidden/>
+              </w:rPr>
+              <w:fldChar w:fldCharType="begin"/>
+            </w:r>
+            <w:r>
+              <w:rPr>
+                <w:noProof/>
+                <w:webHidden/>
+              </w:rPr>
+              <w:instrText xml:space="preserve"> PAGEREF _Toc66969501 \h </w:instrText>
+            </w:r>
+            <w:r>
+              <w:rPr>
+                <w:noProof/>
+                <w:webHidden/>
+              </w:rPr>
+            </w:r>
+            <w:r>
+              <w:rPr>
+                <w:noProof/>
+                <w:webHidden/>
+              </w:rPr>
+              <w:fldChar w:fldCharType="separate"/>
+            </w:r>
+            <w:r>
+              <w:rPr>
+                <w:noProof/>
+                <w:webHidden/>
+              </w:rPr>
+              <w:t>6</w:t>
+            </w:r>
+            <w:r>
+              <w:rPr>
+                <w:noProof/>
+                <w:webHidden/>
+              </w:rPr>
+              <w:fldChar w:fldCharType="end"/>
+            </w:r>
+          </w:hyperlink>
+        </w:p>
+        <w:p>
+          <w:r>
+            <w:rPr>
+              <w:b/>
+              <w:bCs/>
+              <w:noProof/>
+            </w:rPr>
+            <w:fldChar w:fldCharType="end"/>
+          </w:r>
+        </w:p>
+      </w:sdtContent>
+    </w:sdt>
     <w:p>
       <w:pPr>
         <w:pStyle w:val="Ttulo1"/>
@@ -14,6 +792,7 @@
           <w:szCs w:val="96"/>
         </w:rPr>
       </w:pPr>
+      <w:bookmarkStart w:id="0" w:name="_Toc66969493"/>
       <w:r>
         <w:rPr>
           <w:b/>
@@ -24,6 +803,7 @@
         </w:rPr>
         <w:t>Tipos de JOIN</w:t>
       </w:r>
+      <w:bookmarkEnd w:id="0"/>
     </w:p>
     <w:p>
       <w:pPr>
@@ -116,6 +896,7 @@
           <w:szCs w:val="40"/>
         </w:rPr>
       </w:pPr>
+      <w:bookmarkStart w:id="1" w:name="_Toc66969494"/>
       <w:r>
         <w:rPr>
           <w:b/>
@@ -124,8 +905,10 @@
           <w:sz w:val="40"/>
           <w:szCs w:val="40"/>
         </w:rPr>
+        <w:lastRenderedPageBreak/>
         <w:t>Inner Join</w:t>
       </w:r>
+      <w:bookmarkEnd w:id="1"/>
     </w:p>
     <w:p>
       <w:pPr>
@@ -140,35 +923,7 @@
           <w:sz w:val="28"/>
           <w:szCs w:val="28"/>
         </w:rPr>
-        <w:t xml:space="preserve">Esta es la forma </w:t>
-      </w:r>
-      <w:r>
-        <w:rPr>
-          <w:sz w:val="28"/>
-          <w:szCs w:val="28"/>
-        </w:rPr>
-        <w:t>más</w:t>
-      </w:r>
-      <w:r>
-        <w:rPr>
-          <w:sz w:val="28"/>
-          <w:szCs w:val="28"/>
-        </w:rPr>
-        <w:t xml:space="preserve"> fácil de seleccionar información de diferentes tablas, es tal vez la que </w:t>
-      </w:r>
-      <w:r>
-        <w:rPr>
-          <w:sz w:val="28"/>
-          <w:szCs w:val="28"/>
-        </w:rPr>
-        <w:t>más</w:t>
-      </w:r>
-      <w:r>
-        <w:rPr>
-          <w:sz w:val="28"/>
-          <w:szCs w:val="28"/>
-        </w:rPr>
-        <w:t xml:space="preserve"> usas a diario en tu trabajo con bases de datos. Esta union retorna </w:t>
+        <w:t xml:space="preserve">Esta es la forma más fácil de seleccionar información de diferentes tablas, es tal vez la que más usas a diario en tu trabajo con bases de datos. Esta union retorna </w:t>
       </w:r>
       <w:r>
         <w:rPr>
@@ -216,21 +971,7 @@
           <w:sz w:val="28"/>
           <w:szCs w:val="28"/>
         </w:rPr>
-        <w:t xml:space="preserve">. Es </w:t>
-      </w:r>
-      <w:r>
-        <w:rPr>
-          <w:sz w:val="28"/>
-          <w:szCs w:val="28"/>
-        </w:rPr>
-        <w:t>decir,</w:t>
-      </w:r>
-      <w:r>
-        <w:rPr>
-          <w:sz w:val="28"/>
-          <w:szCs w:val="28"/>
-        </w:rPr>
-        <w:t xml:space="preserve"> aquellas que están en la </w:t>
+        <w:t xml:space="preserve">. Es decir, aquellas que están en la </w:t>
       </w:r>
       <w:r>
         <w:rPr>
@@ -279,7 +1020,6 @@
           <w:sz w:val="28"/>
           <w:szCs w:val="28"/>
         </w:rPr>
-        <w:lastRenderedPageBreak/>
         <w:drawing>
           <wp:inline distT="0" distB="0" distL="0" distR="0" wp14:anchorId="526EAFA3" wp14:editId="001EA9B2">
             <wp:extent cx="2857500" cy="1943100"/>
@@ -416,6 +1156,7 @@
           <w:szCs w:val="40"/>
         </w:rPr>
       </w:pPr>
+      <w:bookmarkStart w:id="2" w:name="_Toc66969495"/>
       <w:r>
         <w:rPr>
           <w:b/>
@@ -426,6 +1167,7 @@
         </w:rPr>
         <w:t>Left Join</w:t>
       </w:r>
+      <w:bookmarkEnd w:id="2"/>
     </w:p>
     <w:p>
       <w:pPr>
@@ -472,21 +1214,7 @@
           <w:sz w:val="28"/>
           <w:szCs w:val="28"/>
         </w:rPr>
-        <w:t xml:space="preserve"> y </w:t>
-      </w:r>
-      <w:r>
-        <w:rPr>
-          <w:sz w:val="28"/>
-          <w:szCs w:val="28"/>
-        </w:rPr>
-        <w:t>además</w:t>
-      </w:r>
-      <w:r>
-        <w:rPr>
-          <w:sz w:val="28"/>
-          <w:szCs w:val="28"/>
-        </w:rPr>
-        <w:t xml:space="preserve"> si hay coincidencias de filas en la </w:t>
+        <w:t xml:space="preserve"> y además si hay coincidencias de filas en la </w:t>
       </w:r>
       <w:r>
         <w:rPr>
@@ -520,6 +1248,7 @@
           <w:sz w:val="28"/>
           <w:szCs w:val="28"/>
         </w:rPr>
+        <w:lastRenderedPageBreak/>
         <w:drawing>
           <wp:inline distT="0" distB="0" distL="0" distR="0" wp14:anchorId="1691ACC7" wp14:editId="42CEF30D">
             <wp:extent cx="2857500" cy="1914525"/>
@@ -600,7 +1329,6 @@
           <w:sz w:val="28"/>
           <w:szCs w:val="28"/>
         </w:rPr>
-        <w:lastRenderedPageBreak/>
         <w:drawing>
           <wp:inline distT="0" distB="0" distL="0" distR="0" wp14:anchorId="07D378F0" wp14:editId="6F2E05C5">
             <wp:extent cx="7820025" cy="990600"/>
@@ -659,6 +1387,7 @@
           <w:szCs w:val="40"/>
         </w:rPr>
       </w:pPr>
+      <w:bookmarkStart w:id="3" w:name="_Toc66969496"/>
       <w:r>
         <w:rPr>
           <w:b/>
@@ -669,6 +1398,7 @@
         </w:rPr>
         <w:t>Right Join</w:t>
       </w:r>
+      <w:bookmarkEnd w:id="3"/>
     </w:p>
     <w:p>
       <w:pPr>
@@ -699,21 +1429,7 @@
           <w:sz w:val="28"/>
           <w:szCs w:val="28"/>
         </w:rPr>
-        <w:t xml:space="preserve"> y </w:t>
-      </w:r>
-      <w:r>
-        <w:rPr>
-          <w:sz w:val="28"/>
-          <w:szCs w:val="28"/>
-        </w:rPr>
-        <w:t>además</w:t>
-      </w:r>
-      <w:r>
-        <w:rPr>
-          <w:sz w:val="28"/>
-          <w:szCs w:val="28"/>
-        </w:rPr>
-        <w:t xml:space="preserve"> si hay filas en la </w:t>
+        <w:t xml:space="preserve"> y además si hay filas en la </w:t>
       </w:r>
       <w:r>
         <w:rPr>
@@ -859,6 +1575,7 @@
           <w:sz w:val="28"/>
           <w:szCs w:val="28"/>
         </w:rPr>
+        <w:lastRenderedPageBreak/>
         <w:drawing>
           <wp:inline distT="0" distB="0" distL="0" distR="0" wp14:anchorId="47F3980A" wp14:editId="5E969538">
             <wp:extent cx="7810500" cy="1000125"/>
@@ -917,6 +1634,7 @@
           <w:szCs w:val="40"/>
         </w:rPr>
       </w:pPr>
+      <w:bookmarkStart w:id="4" w:name="_Toc66969497"/>
       <w:r>
         <w:rPr>
           <w:b/>
@@ -927,6 +1645,7 @@
         </w:rPr>
         <w:t>Outer Join</w:t>
       </w:r>
+      <w:bookmarkEnd w:id="4"/>
     </w:p>
     <w:p>
       <w:pPr>
@@ -1039,7 +1758,6 @@
           <w:sz w:val="28"/>
           <w:szCs w:val="28"/>
         </w:rPr>
-        <w:lastRenderedPageBreak/>
         <w:drawing>
           <wp:inline distT="0" distB="0" distL="0" distR="0" wp14:anchorId="2FA82885" wp14:editId="3AAB522E">
             <wp:extent cx="2857500" cy="1943100"/>
@@ -1178,6 +1896,7 @@
           <w:szCs w:val="40"/>
         </w:rPr>
       </w:pPr>
+      <w:bookmarkStart w:id="5" w:name="_Toc66969498"/>
       <w:r>
         <w:rPr>
           <w:b/>
@@ -1188,6 +1907,7 @@
         </w:rPr>
         <w:t>Left excluding join</w:t>
       </w:r>
+      <w:bookmarkEnd w:id="5"/>
     </w:p>
     <w:p>
       <w:pPr>
@@ -1330,6 +2050,7 @@
           <w:sz w:val="28"/>
           <w:szCs w:val="28"/>
         </w:rPr>
+        <w:lastRenderedPageBreak/>
         <w:drawing>
           <wp:inline distT="0" distB="0" distL="0" distR="0" wp14:anchorId="63B33D85" wp14:editId="3683A2B4">
             <wp:extent cx="2867025" cy="1924050"/>
@@ -1410,7 +2131,6 @@
           <w:sz w:val="28"/>
           <w:szCs w:val="28"/>
         </w:rPr>
-        <w:lastRenderedPageBreak/>
         <w:drawing>
           <wp:inline distT="0" distB="0" distL="0" distR="0" wp14:anchorId="07672269" wp14:editId="2F9B3585">
             <wp:extent cx="7800975" cy="1190625"/>
@@ -1469,6 +2189,7 @@
           <w:szCs w:val="40"/>
         </w:rPr>
       </w:pPr>
+      <w:bookmarkStart w:id="6" w:name="_Toc66969499"/>
       <w:r>
         <w:rPr>
           <w:b/>
@@ -1479,6 +2200,7 @@
         </w:rPr>
         <w:t>Right Excluding join</w:t>
       </w:r>
+      <w:bookmarkEnd w:id="6"/>
     </w:p>
     <w:p>
       <w:pPr>
@@ -1731,6 +2453,7 @@
           <w:sz w:val="28"/>
           <w:szCs w:val="28"/>
         </w:rPr>
+        <w:lastRenderedPageBreak/>
         <w:drawing>
           <wp:inline distT="0" distB="0" distL="0" distR="0" wp14:anchorId="1A5F0D2E" wp14:editId="491AF361">
             <wp:extent cx="7810500" cy="1190625"/>
@@ -1789,6 +2512,7 @@
           <w:szCs w:val="40"/>
         </w:rPr>
       </w:pPr>
+      <w:bookmarkStart w:id="7" w:name="_Toc66969500"/>
       <w:r>
         <w:rPr>
           <w:b/>
@@ -1799,6 +2523,7 @@
         </w:rPr>
         <w:t>Outer excluding join</w:t>
       </w:r>
+      <w:bookmarkEnd w:id="7"/>
     </w:p>
     <w:p>
       <w:pPr>
@@ -1934,7 +2659,6 @@
           <w:sz w:val="28"/>
           <w:szCs w:val="28"/>
         </w:rPr>
-        <w:lastRenderedPageBreak/>
         <w:drawing>
           <wp:inline distT="0" distB="0" distL="0" distR="0" wp14:anchorId="3AE0C6AF" wp14:editId="40D03EDB">
             <wp:extent cx="2838450" cy="1933575"/>
@@ -2067,6 +2791,7 @@
           <w:szCs w:val="28"/>
         </w:rPr>
       </w:pPr>
+      <w:bookmarkStart w:id="8" w:name="_Toc66969501"/>
       <w:r>
         <w:rPr>
           <w:b/>
@@ -2075,6 +2800,7 @@
           <w:sz w:val="96"/>
           <w:szCs w:val="96"/>
         </w:rPr>
+        <w:lastRenderedPageBreak/>
         <w:t>Algunos c</w:t>
       </w:r>
       <w:r>
@@ -2087,6 +2813,7 @@
         </w:rPr>
         <w:t>omandos</w:t>
       </w:r>
+      <w:bookmarkEnd w:id="8"/>
     </w:p>
     <w:tbl>
       <w:tblPr>
@@ -2659,7 +3386,6 @@
                 <w:sz w:val="28"/>
                 <w:szCs w:val="28"/>
               </w:rPr>
-              <w:lastRenderedPageBreak/>
               <w:t>DESCRIBE table_name</w:t>
             </w:r>
           </w:p>
@@ -2759,21 +3485,7 @@
                 <w:sz w:val="28"/>
                 <w:szCs w:val="28"/>
               </w:rPr>
-              <w:t xml:space="preserve"> pero muestra </w:t>
-            </w:r>
-            <w:r>
-              <w:rPr>
-                <w:sz w:val="28"/>
-                <w:szCs w:val="28"/>
-              </w:rPr>
-              <w:t>más</w:t>
-            </w:r>
-            <w:r>
-              <w:rPr>
-                <w:sz w:val="28"/>
-                <w:szCs w:val="28"/>
-              </w:rPr>
-              <w:t xml:space="preserve"> datos.</w:t>
+              <w:t xml:space="preserve"> pero muestra más datos.</w:t>
             </w:r>
           </w:p>
         </w:tc>
@@ -2930,21 +3642,7 @@
                 <w:sz w:val="28"/>
                 <w:szCs w:val="28"/>
               </w:rPr>
-              <w:t xml:space="preserve">con un valor repetido y que </w:t>
-            </w:r>
-            <w:r>
-              <w:rPr>
-                <w:sz w:val="28"/>
-                <w:szCs w:val="28"/>
-              </w:rPr>
-              <w:t>está</w:t>
-            </w:r>
-            <w:r>
-              <w:rPr>
-                <w:sz w:val="28"/>
-                <w:szCs w:val="28"/>
-              </w:rPr>
-              <w:t xml:space="preserve"> restringido en una columna con UNIQUE (</w:t>
+              <w:t>con un valor repetido y que está restringido en una columna con UNIQUE (</w:t>
             </w:r>
             <w:r>
               <w:rPr>
@@ -3165,21 +3863,7 @@
                 <w:sz w:val="28"/>
                 <w:szCs w:val="28"/>
               </w:rPr>
-              <w:t xml:space="preserve">, lo cual muestra los datos de una manera </w:t>
-            </w:r>
-            <w:r>
-              <w:rPr>
-                <w:sz w:val="28"/>
-                <w:szCs w:val="28"/>
-              </w:rPr>
-              <w:t>más</w:t>
-            </w:r>
-            <w:r>
-              <w:rPr>
-                <w:sz w:val="28"/>
-                <w:szCs w:val="28"/>
-              </w:rPr>
-              <w:t xml:space="preserve"> legible.</w:t>
+              <w:t>, lo cual muestra los datos de una manera más legible.</w:t>
             </w:r>
           </w:p>
         </w:tc>
@@ -3251,14 +3935,7 @@
                 <w:sz w:val="28"/>
                 <w:szCs w:val="28"/>
               </w:rPr>
-              <w:t>después</w:t>
-            </w:r>
-            <w:r>
-              <w:rPr>
-                <w:sz w:val="28"/>
-                <w:szCs w:val="28"/>
-              </w:rPr>
-              <w:t xml:space="preserve"> de acceder a la base de datos.</w:t>
+              <w:t>después de acceder a la base de datos.</w:t>
             </w:r>
           </w:p>
         </w:tc>
@@ -3386,6 +4063,7 @@
                 <w:sz w:val="28"/>
                 <w:szCs w:val="28"/>
               </w:rPr>
+              <w:lastRenderedPageBreak/>
               <w:t>SELECT YEAR(</w:t>
             </w:r>
             <w:proofErr w:type="gramStart"/>
@@ -4064,7 +4742,6 @@
                 <w:sz w:val="28"/>
                 <w:szCs w:val="28"/>
               </w:rPr>
-              <w:lastRenderedPageBreak/>
               <w:t>mysqldump -u user -p -d database_name</w:t>
             </w:r>
           </w:p>
@@ -4951,6 +5628,58 @@
       </w:tcPr>
     </w:tblStylePr>
   </w:style>
+  <w:style w:type="paragraph" w:styleId="TtuloTDC">
+    <w:name w:val="TOC Heading"/>
+    <w:basedOn w:val="Ttulo1"/>
+    <w:next w:val="Normal"/>
+    <w:uiPriority w:val="39"/>
+    <w:unhideWhenUsed/>
+    <w:qFormat/>
+    <w:rsid w:val="00517412"/>
+    <w:pPr>
+      <w:spacing w:line="259" w:lineRule="auto"/>
+      <w:outlineLvl w:val="9"/>
+    </w:pPr>
+    <w:rPr>
+      <w:lang w:val="en-US"/>
+    </w:rPr>
+  </w:style>
+  <w:style w:type="paragraph" w:styleId="TDC1">
+    <w:name w:val="toc 1"/>
+    <w:basedOn w:val="Normal"/>
+    <w:next w:val="Normal"/>
+    <w:autoRedefine/>
+    <w:uiPriority w:val="39"/>
+    <w:unhideWhenUsed/>
+    <w:rsid w:val="00517412"/>
+    <w:pPr>
+      <w:spacing w:after="100"/>
+    </w:pPr>
+  </w:style>
+  <w:style w:type="paragraph" w:styleId="TDC2">
+    <w:name w:val="toc 2"/>
+    <w:basedOn w:val="Normal"/>
+    <w:next w:val="Normal"/>
+    <w:autoRedefine/>
+    <w:uiPriority w:val="39"/>
+    <w:unhideWhenUsed/>
+    <w:rsid w:val="00517412"/>
+    <w:pPr>
+      <w:spacing w:after="100"/>
+      <w:ind w:left="220"/>
+    </w:pPr>
+  </w:style>
+  <w:style w:type="character" w:styleId="Hipervnculo">
+    <w:name w:val="Hyperlink"/>
+    <w:basedOn w:val="Fuentedeprrafopredeter"/>
+    <w:uiPriority w:val="99"/>
+    <w:unhideWhenUsed/>
+    <w:rsid w:val="00517412"/>
+    <w:rPr>
+      <w:color w:val="0000FF" w:themeColor="hyperlink"/>
+      <w:u w:val="single"/>
+    </w:rPr>
+  </w:style>
 </w:styles>
 </file>
 

</xml_diff>